<commit_message>
Fixed issues in multiple MQTT subscribe Added timeout for /data thread
</commit_message>
<xml_diff>
--- a/Smart PID telegram bot.docx
+++ b/Smart PID telegram bot.docx
@@ -68,23 +68,13 @@
           <w:szCs w:val="20"/>
         </w:rPr>
       </w:pPr>
-      <w:proofErr w:type="spellStart"/>
-      <w:r>
-        <w:rPr>
-          <w:rFonts w:ascii="Courier New" w:eastAsia="Times New Roman" w:hAnsi="Courier New" w:cs="Courier New"/>
-          <w:sz w:val="20"/>
-          <w:szCs w:val="20"/>
-        </w:rPr>
-        <w:t>sudo</w:t>
-      </w:r>
-      <w:proofErr w:type="spellEnd"/>
-      <w:r>
-        <w:rPr>
-          <w:rFonts w:ascii="Courier New" w:eastAsia="Times New Roman" w:hAnsi="Courier New" w:cs="Courier New"/>
-          <w:sz w:val="20"/>
-          <w:szCs w:val="20"/>
-        </w:rPr>
-        <w:t xml:space="preserve"> apt update</w:t>
+      <w:r>
+        <w:rPr>
+          <w:rFonts w:ascii="Courier New" w:eastAsia="Times New Roman" w:hAnsi="Courier New" w:cs="Courier New"/>
+          <w:sz w:val="20"/>
+          <w:szCs w:val="20"/>
+        </w:rPr>
+        <w:t>sudo apt update</w:t>
       </w:r>
     </w:p>
     <w:p>
@@ -119,23 +109,13 @@
           <w:szCs w:val="20"/>
         </w:rPr>
       </w:pPr>
-      <w:proofErr w:type="spellStart"/>
-      <w:r>
-        <w:rPr>
-          <w:rFonts w:ascii="Courier New" w:eastAsia="Times New Roman" w:hAnsi="Courier New" w:cs="Courier New"/>
-          <w:sz w:val="20"/>
-          <w:szCs w:val="20"/>
-        </w:rPr>
-        <w:t>sudo</w:t>
-      </w:r>
-      <w:proofErr w:type="spellEnd"/>
-      <w:r>
-        <w:rPr>
-          <w:rFonts w:ascii="Courier New" w:eastAsia="Times New Roman" w:hAnsi="Courier New" w:cs="Courier New"/>
-          <w:sz w:val="20"/>
-          <w:szCs w:val="20"/>
-        </w:rPr>
-        <w:t xml:space="preserve"> apt install openjdk-8-jdk</w:t>
+      <w:r>
+        <w:rPr>
+          <w:rFonts w:ascii="Courier New" w:eastAsia="Times New Roman" w:hAnsi="Courier New" w:cs="Courier New"/>
+          <w:sz w:val="20"/>
+          <w:szCs w:val="20"/>
+        </w:rPr>
+        <w:t>sudo apt install openjdk-8-jdk</w:t>
       </w:r>
     </w:p>
     <w:p>
@@ -165,15 +145,7 @@
         </w:numPr>
       </w:pPr>
       <w:r>
-        <w:t xml:space="preserve">Copy botConfig.xml and </w:t>
-      </w:r>
-      <w:proofErr w:type="spellStart"/>
-      <w:r>
-        <w:t>logging.properties</w:t>
-      </w:r>
-      <w:proofErr w:type="spellEnd"/>
-      <w:r>
-        <w:t xml:space="preserve"> files to the same folder.</w:t>
+        <w:t>Copy botConfig.xml and logging.properties files to the same folder.</w:t>
       </w:r>
     </w:p>
     <w:p>
@@ -185,7 +157,7 @@
         </w:numPr>
       </w:pPr>
       <w:r>
-        <w:t xml:space="preserve">Execute with </w:t>
+        <w:t>Setting up the service for auto start</w:t>
       </w:r>
     </w:p>
     <w:p>
@@ -197,14 +169,513 @@
         </w:numPr>
       </w:pPr>
       <w:r>
-        <w:t xml:space="preserve">Java -jar </w:t>
-      </w:r>
-      <w:r>
-        <w:t>SmartPID-1.0-SNAPSHOT-jar-with-dependencies</w:t>
-      </w:r>
-      <w:r>
-        <w:t>.jar</w:t>
-      </w:r>
+        <w:t xml:space="preserve">Use file </w:t>
+      </w:r>
+      <w:r>
+        <w:t>telegrambot.service</w:t>
+      </w:r>
+      <w:r>
+        <w:t xml:space="preserve"> file provided.</w:t>
+      </w:r>
+    </w:p>
+    <w:p>
+      <w:pPr>
+        <w:pStyle w:val="ListParagraph"/>
+        <w:numPr>
+          <w:ilvl w:val="1"/>
+          <w:numId w:val="1"/>
+        </w:numPr>
+      </w:pPr>
+      <w:r>
+        <w:t>Inside the file change Working directory to where bot is located</w:t>
+      </w:r>
+    </w:p>
+    <w:p>
+      <w:pPr>
+        <w:pStyle w:val="ListParagraph"/>
+        <w:numPr>
+          <w:ilvl w:val="1"/>
+          <w:numId w:val="1"/>
+        </w:numPr>
+      </w:pPr>
+      <w:r>
+        <w:rPr>
+          <w:noProof/>
+        </w:rPr>
+        <w:drawing>
+          <wp:inline distT="0" distB="0" distL="0" distR="0" wp14:anchorId="3FAF7CD4" wp14:editId="20B27F4B">
+            <wp:extent cx="4953000" cy="2905125"/>
+            <wp:effectExtent l="0" t="0" r="0" b="9525"/>
+            <wp:docPr id="1" name="Picture 1"/>
+            <wp:cNvGraphicFramePr>
+              <a:graphicFrameLocks xmlns:a="http://schemas.openxmlformats.org/drawingml/2006/main" noChangeAspect="1"/>
+            </wp:cNvGraphicFramePr>
+            <a:graphic xmlns:a="http://schemas.openxmlformats.org/drawingml/2006/main">
+              <a:graphicData uri="http://schemas.openxmlformats.org/drawingml/2006/picture">
+                <pic:pic xmlns:pic="http://schemas.openxmlformats.org/drawingml/2006/picture">
+                  <pic:nvPicPr>
+                    <pic:cNvPr id="1" name=""/>
+                    <pic:cNvPicPr/>
+                  </pic:nvPicPr>
+                  <pic:blipFill>
+                    <a:blip r:embed="rId5"/>
+                    <a:stretch>
+                      <a:fillRect/>
+                    </a:stretch>
+                  </pic:blipFill>
+                  <pic:spPr>
+                    <a:xfrm>
+                      <a:off x="0" y="0"/>
+                      <a:ext cx="4966082" cy="2912798"/>
+                    </a:xfrm>
+                    <a:prstGeom prst="rect">
+                      <a:avLst/>
+                    </a:prstGeom>
+                  </pic:spPr>
+                </pic:pic>
+              </a:graphicData>
+            </a:graphic>
+          </wp:inline>
+        </w:drawing>
+      </w:r>
+    </w:p>
+    <w:p>
+      <w:pPr>
+        <w:pStyle w:val="ListParagraph"/>
+        <w:numPr>
+          <w:ilvl w:val="1"/>
+          <w:numId w:val="1"/>
+        </w:numPr>
+      </w:pPr>
+      <w:r>
+        <w:t xml:space="preserve">Copy the file to </w:t>
+      </w:r>
+      <w:r>
+        <w:t>/etc/systemd/system/</w:t>
+      </w:r>
+    </w:p>
+    <w:p>
+      <w:pPr>
+        <w:pStyle w:val="ListParagraph"/>
+        <w:numPr>
+          <w:ilvl w:val="1"/>
+          <w:numId w:val="1"/>
+        </w:numPr>
+      </w:pPr>
+      <w:r>
+        <w:t>Use following commands to enable the service first time</w:t>
+      </w:r>
+    </w:p>
+    <w:p>
+      <w:pPr>
+        <w:pStyle w:val="ListParagraph"/>
+        <w:numPr>
+          <w:ilvl w:val="2"/>
+          <w:numId w:val="1"/>
+        </w:numPr>
+        <w:tabs>
+          <w:tab w:val="left" w:pos="916"/>
+          <w:tab w:val="left" w:pos="1832"/>
+          <w:tab w:val="left" w:pos="2748"/>
+          <w:tab w:val="left" w:pos="3664"/>
+          <w:tab w:val="left" w:pos="4580"/>
+          <w:tab w:val="left" w:pos="5496"/>
+          <w:tab w:val="left" w:pos="6412"/>
+          <w:tab w:val="left" w:pos="7328"/>
+          <w:tab w:val="left" w:pos="8244"/>
+          <w:tab w:val="left" w:pos="9160"/>
+          <w:tab w:val="left" w:pos="10076"/>
+          <w:tab w:val="left" w:pos="10992"/>
+          <w:tab w:val="left" w:pos="11908"/>
+          <w:tab w:val="left" w:pos="12824"/>
+          <w:tab w:val="left" w:pos="13740"/>
+          <w:tab w:val="left" w:pos="14656"/>
+        </w:tabs>
+        <w:spacing w:after="0" w:line="240" w:lineRule="auto"/>
+        <w:rPr>
+          <w:rFonts w:ascii="Courier New" w:eastAsia="Times New Roman" w:hAnsi="Courier New" w:cs="Courier New"/>
+          <w:sz w:val="20"/>
+          <w:szCs w:val="20"/>
+        </w:rPr>
+      </w:pPr>
+      <w:r>
+        <w:rPr>
+          <w:rFonts w:ascii="Courier New" w:eastAsia="Times New Roman" w:hAnsi="Courier New" w:cs="Courier New"/>
+          <w:sz w:val="20"/>
+          <w:szCs w:val="20"/>
+        </w:rPr>
+        <w:t>sudo systemctl daemon-reload</w:t>
+      </w:r>
+    </w:p>
+    <w:p>
+      <w:pPr>
+        <w:pStyle w:val="ListParagraph"/>
+        <w:numPr>
+          <w:ilvl w:val="2"/>
+          <w:numId w:val="1"/>
+        </w:numPr>
+        <w:tabs>
+          <w:tab w:val="left" w:pos="916"/>
+          <w:tab w:val="left" w:pos="1832"/>
+          <w:tab w:val="left" w:pos="2748"/>
+          <w:tab w:val="left" w:pos="3664"/>
+          <w:tab w:val="left" w:pos="4580"/>
+          <w:tab w:val="left" w:pos="5496"/>
+          <w:tab w:val="left" w:pos="6412"/>
+          <w:tab w:val="left" w:pos="7328"/>
+          <w:tab w:val="left" w:pos="8244"/>
+          <w:tab w:val="left" w:pos="9160"/>
+          <w:tab w:val="left" w:pos="10076"/>
+          <w:tab w:val="left" w:pos="10992"/>
+          <w:tab w:val="left" w:pos="11908"/>
+          <w:tab w:val="left" w:pos="12824"/>
+          <w:tab w:val="left" w:pos="13740"/>
+          <w:tab w:val="left" w:pos="14656"/>
+        </w:tabs>
+        <w:spacing w:after="0" w:line="240" w:lineRule="auto"/>
+        <w:rPr>
+          <w:rFonts w:ascii="Courier New" w:eastAsia="Times New Roman" w:hAnsi="Courier New" w:cs="Courier New"/>
+          <w:sz w:val="20"/>
+          <w:szCs w:val="20"/>
+        </w:rPr>
+      </w:pPr>
+      <w:r>
+        <w:rPr>
+          <w:rFonts w:ascii="Courier New" w:eastAsia="Times New Roman" w:hAnsi="Courier New" w:cs="Courier New"/>
+          <w:sz w:val="20"/>
+          <w:szCs w:val="20"/>
+        </w:rPr>
+        <w:t xml:space="preserve">sudo systemctl enable </w:t>
+      </w:r>
+      <w:r>
+        <w:rPr>
+          <w:rFonts w:ascii="Courier New" w:eastAsia="Times New Roman" w:hAnsi="Courier New" w:cs="Courier New"/>
+          <w:sz w:val="20"/>
+          <w:szCs w:val="20"/>
+        </w:rPr>
+        <w:t>telegrambot</w:t>
+      </w:r>
+      <w:r>
+        <w:rPr>
+          <w:rFonts w:ascii="Courier New" w:eastAsia="Times New Roman" w:hAnsi="Courier New" w:cs="Courier New"/>
+          <w:sz w:val="20"/>
+          <w:szCs w:val="20"/>
+        </w:rPr>
+        <w:t>.service</w:t>
+      </w:r>
+    </w:p>
+    <w:p>
+      <w:pPr>
+        <w:pStyle w:val="ListParagraph"/>
+        <w:numPr>
+          <w:ilvl w:val="2"/>
+          <w:numId w:val="1"/>
+        </w:numPr>
+        <w:tabs>
+          <w:tab w:val="left" w:pos="916"/>
+          <w:tab w:val="left" w:pos="1832"/>
+          <w:tab w:val="left" w:pos="2748"/>
+          <w:tab w:val="left" w:pos="3664"/>
+          <w:tab w:val="left" w:pos="4580"/>
+          <w:tab w:val="left" w:pos="5496"/>
+          <w:tab w:val="left" w:pos="6412"/>
+          <w:tab w:val="left" w:pos="7328"/>
+          <w:tab w:val="left" w:pos="8244"/>
+          <w:tab w:val="left" w:pos="9160"/>
+          <w:tab w:val="left" w:pos="10076"/>
+          <w:tab w:val="left" w:pos="10992"/>
+          <w:tab w:val="left" w:pos="11908"/>
+          <w:tab w:val="left" w:pos="12824"/>
+          <w:tab w:val="left" w:pos="13740"/>
+          <w:tab w:val="left" w:pos="14656"/>
+        </w:tabs>
+        <w:spacing w:after="0" w:line="240" w:lineRule="auto"/>
+        <w:rPr>
+          <w:rFonts w:ascii="Courier New" w:eastAsia="Times New Roman" w:hAnsi="Courier New" w:cs="Courier New"/>
+          <w:sz w:val="20"/>
+          <w:szCs w:val="20"/>
+        </w:rPr>
+      </w:pPr>
+      <w:r>
+        <w:rPr>
+          <w:rFonts w:ascii="Courier New" w:eastAsia="Times New Roman" w:hAnsi="Courier New" w:cs="Courier New"/>
+          <w:sz w:val="20"/>
+          <w:szCs w:val="20"/>
+        </w:rPr>
+        <w:t xml:space="preserve">sudo systemctl start </w:t>
+      </w:r>
+      <w:r>
+        <w:rPr>
+          <w:rFonts w:ascii="Courier New" w:eastAsia="Times New Roman" w:hAnsi="Courier New" w:cs="Courier New"/>
+          <w:sz w:val="20"/>
+          <w:szCs w:val="20"/>
+        </w:rPr>
+        <w:t>telegrambot</w:t>
+      </w:r>
+    </w:p>
+    <w:p>
+      <w:pPr>
+        <w:pStyle w:val="ListParagraph"/>
+        <w:numPr>
+          <w:ilvl w:val="2"/>
+          <w:numId w:val="1"/>
+        </w:numPr>
+        <w:tabs>
+          <w:tab w:val="left" w:pos="916"/>
+          <w:tab w:val="left" w:pos="1832"/>
+          <w:tab w:val="left" w:pos="2748"/>
+          <w:tab w:val="left" w:pos="3664"/>
+          <w:tab w:val="left" w:pos="4580"/>
+          <w:tab w:val="left" w:pos="5496"/>
+          <w:tab w:val="left" w:pos="6412"/>
+          <w:tab w:val="left" w:pos="7328"/>
+          <w:tab w:val="left" w:pos="8244"/>
+          <w:tab w:val="left" w:pos="9160"/>
+          <w:tab w:val="left" w:pos="10076"/>
+          <w:tab w:val="left" w:pos="10992"/>
+          <w:tab w:val="left" w:pos="11908"/>
+          <w:tab w:val="left" w:pos="12824"/>
+          <w:tab w:val="left" w:pos="13740"/>
+          <w:tab w:val="left" w:pos="14656"/>
+        </w:tabs>
+        <w:spacing w:after="0" w:line="240" w:lineRule="auto"/>
+        <w:rPr>
+          <w:rFonts w:ascii="Courier New" w:eastAsia="Times New Roman" w:hAnsi="Courier New" w:cs="Courier New"/>
+          <w:sz w:val="20"/>
+          <w:szCs w:val="20"/>
+        </w:rPr>
+      </w:pPr>
+      <w:r>
+        <w:rPr>
+          <w:rFonts w:ascii="Courier New" w:eastAsia="Times New Roman" w:hAnsi="Courier New" w:cs="Courier New"/>
+          <w:sz w:val="20"/>
+          <w:szCs w:val="20"/>
+        </w:rPr>
+        <w:t xml:space="preserve">sudo systemctl status </w:t>
+      </w:r>
+      <w:r>
+        <w:rPr>
+          <w:rFonts w:ascii="Courier New" w:eastAsia="Times New Roman" w:hAnsi="Courier New" w:cs="Courier New"/>
+          <w:sz w:val="20"/>
+          <w:szCs w:val="20"/>
+        </w:rPr>
+        <w:t>telegrambot</w:t>
+      </w:r>
+    </w:p>
+    <w:p>
+      <w:pPr>
+        <w:pStyle w:val="ListParagraph"/>
+        <w:numPr>
+          <w:ilvl w:val="2"/>
+          <w:numId w:val="1"/>
+        </w:numPr>
+        <w:tabs>
+          <w:tab w:val="left" w:pos="916"/>
+          <w:tab w:val="left" w:pos="1832"/>
+          <w:tab w:val="left" w:pos="2748"/>
+          <w:tab w:val="left" w:pos="3664"/>
+          <w:tab w:val="left" w:pos="4580"/>
+          <w:tab w:val="left" w:pos="5496"/>
+          <w:tab w:val="left" w:pos="6412"/>
+          <w:tab w:val="left" w:pos="7328"/>
+          <w:tab w:val="left" w:pos="8244"/>
+          <w:tab w:val="left" w:pos="9160"/>
+          <w:tab w:val="left" w:pos="10076"/>
+          <w:tab w:val="left" w:pos="10992"/>
+          <w:tab w:val="left" w:pos="11908"/>
+          <w:tab w:val="left" w:pos="12824"/>
+          <w:tab w:val="left" w:pos="13740"/>
+          <w:tab w:val="left" w:pos="14656"/>
+        </w:tabs>
+        <w:spacing w:after="0" w:line="240" w:lineRule="auto"/>
+        <w:rPr>
+          <w:rFonts w:ascii="Courier New" w:eastAsia="Times New Roman" w:hAnsi="Courier New" w:cs="Courier New"/>
+          <w:sz w:val="20"/>
+          <w:szCs w:val="20"/>
+        </w:rPr>
+      </w:pPr>
+      <w:r>
+        <w:rPr>
+          <w:rFonts w:ascii="Courier New" w:eastAsia="Times New Roman" w:hAnsi="Courier New" w:cs="Courier New"/>
+          <w:sz w:val="20"/>
+          <w:szCs w:val="20"/>
+        </w:rPr>
+        <w:t xml:space="preserve">sudo systemctl </w:t>
+      </w:r>
+      <w:r>
+        <w:rPr>
+          <w:rFonts w:ascii="Courier New" w:eastAsia="Times New Roman" w:hAnsi="Courier New" w:cs="Courier New"/>
+          <w:sz w:val="20"/>
+          <w:szCs w:val="20"/>
+        </w:rPr>
+        <w:t>stop</w:t>
+      </w:r>
+      <w:r>
+        <w:rPr>
+          <w:rFonts w:ascii="Courier New" w:eastAsia="Times New Roman" w:hAnsi="Courier New" w:cs="Courier New"/>
+          <w:sz w:val="20"/>
+          <w:szCs w:val="20"/>
+        </w:rPr>
+        <w:t xml:space="preserve"> </w:t>
+      </w:r>
+      <w:r>
+        <w:rPr>
+          <w:rFonts w:ascii="Courier New" w:eastAsia="Times New Roman" w:hAnsi="Courier New" w:cs="Courier New"/>
+          <w:sz w:val="20"/>
+          <w:szCs w:val="20"/>
+        </w:rPr>
+        <w:t>telegrambot</w:t>
+      </w:r>
+      <w:r>
+        <w:rPr>
+          <w:rFonts w:ascii="Courier New" w:eastAsia="Times New Roman" w:hAnsi="Courier New" w:cs="Courier New"/>
+          <w:sz w:val="20"/>
+          <w:szCs w:val="20"/>
+        </w:rPr>
+        <w:t xml:space="preserve"> – For Stopping the bot</w:t>
+      </w:r>
+    </w:p>
+    <w:p>
+      <w:pPr>
+        <w:pStyle w:val="ListParagraph"/>
+        <w:numPr>
+          <w:ilvl w:val="2"/>
+          <w:numId w:val="1"/>
+        </w:numPr>
+        <w:tabs>
+          <w:tab w:val="left" w:pos="916"/>
+          <w:tab w:val="left" w:pos="1832"/>
+          <w:tab w:val="left" w:pos="2748"/>
+          <w:tab w:val="left" w:pos="3664"/>
+          <w:tab w:val="left" w:pos="4580"/>
+          <w:tab w:val="left" w:pos="5496"/>
+          <w:tab w:val="left" w:pos="6412"/>
+          <w:tab w:val="left" w:pos="7328"/>
+          <w:tab w:val="left" w:pos="8244"/>
+          <w:tab w:val="left" w:pos="9160"/>
+          <w:tab w:val="left" w:pos="10076"/>
+          <w:tab w:val="left" w:pos="10992"/>
+          <w:tab w:val="left" w:pos="11908"/>
+          <w:tab w:val="left" w:pos="12824"/>
+          <w:tab w:val="left" w:pos="13740"/>
+          <w:tab w:val="left" w:pos="14656"/>
+        </w:tabs>
+        <w:spacing w:after="0" w:line="240" w:lineRule="auto"/>
+        <w:rPr>
+          <w:rFonts w:ascii="Courier New" w:eastAsia="Times New Roman" w:hAnsi="Courier New" w:cs="Courier New"/>
+          <w:sz w:val="20"/>
+          <w:szCs w:val="20"/>
+        </w:rPr>
+      </w:pPr>
+      <w:r>
+        <w:rPr>
+          <w:rFonts w:ascii="Courier New" w:eastAsia="Times New Roman" w:hAnsi="Courier New" w:cs="Courier New"/>
+          <w:sz w:val="20"/>
+          <w:szCs w:val="20"/>
+        </w:rPr>
+        <w:t xml:space="preserve">View Log using </w:t>
+      </w:r>
+    </w:p>
+    <w:p>
+      <w:pPr>
+        <w:pStyle w:val="ListParagraph"/>
+        <w:numPr>
+          <w:ilvl w:val="3"/>
+          <w:numId w:val="1"/>
+        </w:numPr>
+        <w:tabs>
+          <w:tab w:val="left" w:pos="916"/>
+          <w:tab w:val="left" w:pos="1832"/>
+          <w:tab w:val="left" w:pos="2748"/>
+          <w:tab w:val="left" w:pos="3664"/>
+          <w:tab w:val="left" w:pos="4580"/>
+          <w:tab w:val="left" w:pos="5496"/>
+          <w:tab w:val="left" w:pos="6412"/>
+          <w:tab w:val="left" w:pos="7328"/>
+          <w:tab w:val="left" w:pos="8244"/>
+          <w:tab w:val="left" w:pos="9160"/>
+          <w:tab w:val="left" w:pos="10076"/>
+          <w:tab w:val="left" w:pos="10992"/>
+          <w:tab w:val="left" w:pos="11908"/>
+          <w:tab w:val="left" w:pos="12824"/>
+          <w:tab w:val="left" w:pos="13740"/>
+          <w:tab w:val="left" w:pos="14656"/>
+        </w:tabs>
+        <w:spacing w:after="0" w:line="240" w:lineRule="auto"/>
+        <w:rPr>
+          <w:rFonts w:ascii="Courier New" w:eastAsia="Times New Roman" w:hAnsi="Courier New" w:cs="Courier New"/>
+          <w:sz w:val="20"/>
+          <w:szCs w:val="20"/>
+        </w:rPr>
+      </w:pPr>
+      <w:r>
+        <w:rPr>
+          <w:rFonts w:ascii="Courier New" w:eastAsia="Times New Roman" w:hAnsi="Courier New" w:cs="Courier New"/>
+          <w:sz w:val="20"/>
+          <w:szCs w:val="20"/>
+        </w:rPr>
+        <w:t>sudo journalctl -e -u telegrambot.service</w:t>
+      </w:r>
+    </w:p>
+    <w:p>
+      <w:pPr>
+        <w:pStyle w:val="ListParagraph"/>
+        <w:tabs>
+          <w:tab w:val="left" w:pos="916"/>
+          <w:tab w:val="left" w:pos="1832"/>
+          <w:tab w:val="left" w:pos="2748"/>
+          <w:tab w:val="left" w:pos="3664"/>
+          <w:tab w:val="left" w:pos="4580"/>
+          <w:tab w:val="left" w:pos="5496"/>
+          <w:tab w:val="left" w:pos="6412"/>
+          <w:tab w:val="left" w:pos="7328"/>
+          <w:tab w:val="left" w:pos="8244"/>
+          <w:tab w:val="left" w:pos="9160"/>
+          <w:tab w:val="left" w:pos="10076"/>
+          <w:tab w:val="left" w:pos="10992"/>
+          <w:tab w:val="left" w:pos="11908"/>
+          <w:tab w:val="left" w:pos="12824"/>
+          <w:tab w:val="left" w:pos="13740"/>
+          <w:tab w:val="left" w:pos="14656"/>
+        </w:tabs>
+        <w:spacing w:after="0" w:line="240" w:lineRule="auto"/>
+        <w:ind w:left="2160"/>
+        <w:rPr>
+          <w:rFonts w:ascii="Courier New" w:eastAsia="Times New Roman" w:hAnsi="Courier New" w:cs="Courier New"/>
+          <w:sz w:val="20"/>
+          <w:szCs w:val="20"/>
+        </w:rPr>
+      </w:pPr>
+    </w:p>
+    <w:p>
+      <w:pPr>
+        <w:pStyle w:val="ListParagraph"/>
+        <w:tabs>
+          <w:tab w:val="left" w:pos="916"/>
+          <w:tab w:val="left" w:pos="1832"/>
+          <w:tab w:val="left" w:pos="2748"/>
+          <w:tab w:val="left" w:pos="3664"/>
+          <w:tab w:val="left" w:pos="4580"/>
+          <w:tab w:val="left" w:pos="5496"/>
+          <w:tab w:val="left" w:pos="6412"/>
+          <w:tab w:val="left" w:pos="7328"/>
+          <w:tab w:val="left" w:pos="8244"/>
+          <w:tab w:val="left" w:pos="9160"/>
+          <w:tab w:val="left" w:pos="10076"/>
+          <w:tab w:val="left" w:pos="10992"/>
+          <w:tab w:val="left" w:pos="11908"/>
+          <w:tab w:val="left" w:pos="12824"/>
+          <w:tab w:val="left" w:pos="13740"/>
+          <w:tab w:val="left" w:pos="14656"/>
+        </w:tabs>
+        <w:spacing w:after="0" w:line="240" w:lineRule="auto"/>
+        <w:ind w:left="2160"/>
+        <w:rPr>
+          <w:rFonts w:ascii="Courier New" w:eastAsia="Times New Roman" w:hAnsi="Courier New" w:cs="Courier New"/>
+          <w:sz w:val="20"/>
+          <w:szCs w:val="20"/>
+        </w:rPr>
+      </w:pPr>
     </w:p>
     <w:p>
       <w:r>
@@ -274,15 +745,7 @@
         </w:numPr>
       </w:pPr>
       <w:r>
-        <w:t xml:space="preserve">    &lt;entry key="MQTT_PASSWORD"&gt;</w:t>
-      </w:r>
-      <w:proofErr w:type="spellStart"/>
-      <w:r>
-        <w:t>anusha</w:t>
-      </w:r>
-      <w:proofErr w:type="spellEnd"/>
-      <w:r>
-        <w:t>&lt;/entry&gt;</w:t>
+        <w:t xml:space="preserve">    &lt;entry key="MQTT_PASSWORD"&gt;anusha&lt;/entry&gt;</w:t>
       </w:r>
     </w:p>
     <w:p>
@@ -294,6 +757,7 @@
         </w:numPr>
       </w:pPr>
       <w:r>
+        <w:lastRenderedPageBreak/>
         <w:t xml:space="preserve">    &lt;entry key="BOT_TOKEN"&gt;1112218327:AAGhJpMvAVObx-9VNNm5uvMq0iu4tKby-Wc&lt;/entry&gt;</w:t>
       </w:r>
     </w:p>
@@ -558,7 +1022,7 @@
         <w:ind w:left="2160" w:hanging="180"/>
       </w:pPr>
     </w:lvl>
-    <w:lvl w:ilvl="3" w:tplc="0409000F" w:tentative="1">
+    <w:lvl w:ilvl="3" w:tplc="0409000F">
       <w:start w:val="1"/>
       <w:numFmt w:val="decimal"/>
       <w:lvlText w:val="%4."/>
@@ -1212,6 +1676,11 @@
       <w:szCs w:val="20"/>
     </w:rPr>
   </w:style>
+  <w:style w:type="character" w:customStyle="1" w:styleId="cm-builtin">
+    <w:name w:val="cm-builtin"/>
+    <w:basedOn w:val="DefaultParagraphFont"/>
+    <w:rsid w:val="001138E7"/>
+  </w:style>
 </w:styles>
 </file>
 

</xml_diff>